<commit_message>
week 3 updated minutes
added a footnote in additional business
</commit_message>
<xml_diff>
--- a/Meeting Minutes/MEETING MINUTES WK03.docx
+++ b/Meeting Minutes/MEETING MINUTES WK03.docx
@@ -137,10 +137,7 @@
         <w:t xml:space="preserve">The programming of the game is coming together as the AI framework, player movement and player shooting is complete. There are also </w:t>
       </w:r>
       <w:r>
-        <w:t>3 environmental assets, the background assets</w:t>
-      </w:r>
-      <w:r>
-        <w:t xml:space="preserve"> made to make the level design. </w:t>
+        <w:t xml:space="preserve">3 environmental assets, the background assets made to make the level design. </w:t>
       </w:r>
       <w:r>
         <w:br/>
@@ -550,18 +547,12 @@
     <w:p/>
     <w:p>
       <w:r>
-        <w:t xml:space="preserve">Item </w:t>
-      </w:r>
-      <w:proofErr w:type="gramStart"/>
-      <w:r>
-        <w:t>3:-</w:t>
-      </w:r>
-      <w:proofErr w:type="gramEnd"/>
-      <w:r>
-        <w:t xml:space="preserve">  Any Other Business.</w:t>
-      </w:r>
-    </w:p>
-    <w:p>
+        <w:t>Item 3:-  Any Other Business.</w:t>
+      </w:r>
+      <w:r>
+        <w:br/>
+        <w:t>Removed Macaulay’s second task of making weapon assets because he doesn’t feel confident in making 2D assets.</w:t>
+      </w:r>
       <w:bookmarkStart w:id="0" w:name="_GoBack"/>
       <w:bookmarkEnd w:id="0"/>
     </w:p>

</xml_diff>